<commit_message>
FIBV and FIBN fixed
Fill in the blanks can now implement Verbs & Nouns
</commit_message>
<xml_diff>
--- a/Verbs_2019-01-15.docx
+++ b/Verbs_2019-01-15.docx
@@ -21,7 +21,7 @@
     <w:p>
       <w:pPr/>
       <w:r>
-        <w:t>1. Reese</w:t>
+        <w:t>1. Jenny</w:t>
       </w:r>
       <w:r>
         <w:rPr>
@@ -30,13 +30,13 @@
         <w:t>______________</w:t>
       </w:r>
       <w:r>
-        <w:t>(cut) four large durians.</w:t>
+        <w:t>(repair) three huge hoods.</w:t>
       </w:r>
     </w:p>
     <w:p>
       <w:pPr/>
       <w:r>
-        <w:t>2. Stephen</w:t>
+        <w:t>2. You</w:t>
       </w:r>
       <w:r>
         <w:rPr>
@@ -45,13 +45,13 @@
         <w:t>______________</w:t>
       </w:r>
       <w:r>
-        <w:t>(touch) zero used ['video camera'].</w:t>
+        <w:t>(cut) five pink raisins.</w:t>
       </w:r>
     </w:p>
     <w:p>
       <w:pPr/>
       <w:r>
-        <w:t>3. You</w:t>
+        <w:t>3. Calvin</w:t>
       </w:r>
       <w:r>
         <w:rPr>
@@ -60,13 +60,13 @@
         <w:t>______________</w:t>
       </w:r>
       <w:r>
-        <w:t>(bite) five pink mangoes.</w:t>
+        <w:t>(lick) three disgusting star fruits.</w:t>
       </w:r>
     </w:p>
     <w:p>
       <w:pPr/>
       <w:r>
-        <w:t>4. She</w:t>
+        <w:t>4. Danny</w:t>
       </w:r>
       <w:r>
         <w:rPr>
@@ -75,13 +75,13 @@
         <w:t>______________</w:t>
       </w:r>
       <w:r>
-        <w:t>(hold) nine large polo shirts.</w:t>
+        <w:t>(sip) seven green blueberries.</w:t>
       </w:r>
     </w:p>
     <w:p>
       <w:pPr/>
       <w:r>
-        <w:t>5. It</w:t>
+        <w:t>5. Stephanie</w:t>
       </w:r>
       <w:r>
         <w:rPr>
@@ -90,13 +90,13 @@
         <w:t>______________</w:t>
       </w:r>
       <w:r>
-        <w:t>(slurp) eight large grapes.</w:t>
+        <w:t>(repair) seven small electric razors.</w:t>
       </w:r>
     </w:p>
     <w:p>
       <w:pPr/>
       <w:r>
-        <w:t>6. It</w:t>
+        <w:t>6. We</w:t>
       </w:r>
       <w:r>
         <w:rPr>
@@ -105,13 +105,13 @@
         <w:t>______________</w:t>
       </w:r>
       <w:r>
-        <w:t>(chew) nine tiny coconuts.</w:t>
+        <w:t>(munch) five pink cantaloupes.</w:t>
       </w:r>
     </w:p>
     <w:p>
       <w:pPr/>
       <w:r>
-        <w:t>7. Reese</w:t>
+        <w:t>7. He</w:t>
       </w:r>
       <w:r>
         <w:rPr>
@@ -120,13 +120,13 @@
         <w:t>______________</w:t>
       </w:r>
       <w:r>
-        <w:t>(use) zero small ['crock-pot'].</w:t>
+        <w:t>(fix) nine tiny washing machines.</w:t>
       </w:r>
     </w:p>
     <w:p>
       <w:pPr/>
       <w:r>
-        <w:t>8. I</w:t>
+        <w:t>8. Hans</w:t>
       </w:r>
       <w:r>
         <w:rPr>
@@ -135,13 +135,13 @@
         <w:t>______________</w:t>
       </w:r>
       <w:r>
-        <w:t>(slurp) three small grapefruits.</w:t>
+        <w:t>(slurp) seven blue limes.</w:t>
       </w:r>
     </w:p>
     <w:p>
       <w:pPr/>
       <w:r>
-        <w:t>9. Peter</w:t>
+        <w:t>9. Celine</w:t>
       </w:r>
       <w:r>
         <w:rPr>
@@ -150,13 +150,13 @@
         <w:t>______________</w:t>
       </w:r>
       <w:r>
-        <w:t>(make) nine navy vests.</w:t>
+        <w:t>(sip) zero sweet ['lemon'].</w:t>
       </w:r>
     </w:p>
     <w:p>
       <w:pPr/>
       <w:r>
-        <w:t>10. Olivia</w:t>
+        <w:t>10. Victoria</w:t>
       </w:r>
       <w:r>
         <w:rPr>
@@ -165,7 +165,7 @@
         <w:t>______________</w:t>
       </w:r>
       <w:r>
-        <w:t>(bite) five delicious cantaloupes.</w:t>
+        <w:t>(slurp) five huge blackberries.</w:t>
       </w:r>
     </w:p>
     <w:p>

</xml_diff>